<commit_message>
Almost over. Made corresponding replacements for lab testing: - Changed $fecha to external and changed trabajo.sh to make it work work work work work - Added trace() function to output errors in console - Added new lines and tabs to xslt - Completed report (is it ready tho?)
</commit_message>
<xml_diff>
--- a/TPE/Informe_TPE_XML.docx
+++ b/TPE/Informe_TPE_XML.docx
@@ -58,810 +58,977 @@
         <w:rPr>
           <w:b/>
           <w:color w:val="FF0000"/>
-          <w:sz w:val="48"/>
+          <w:sz w:val="52"/>
         </w:rPr>
       </w:pPr>
       <w:r>
         <w:rPr>
           <w:b/>
           <w:i/>
-          <w:sz w:val="24"/>
-        </w:rPr>
-        <w:t>Gr</w:t>
+          <w:sz w:val="32"/>
+        </w:rPr>
+        <w:t>Grupo</w:t>
+      </w:r>
+      <w:r>
+        <w:rPr>
+          <w:sz w:val="32"/>
+        </w:rPr>
+        <w:t xml:space="preserve">: </w:t>
+      </w:r>
+      <w:r>
+        <w:rPr>
+          <w:sz w:val="28"/>
+        </w:rPr>
+        <w:t>5</w:t>
+      </w:r>
+    </w:p>
+    <w:p>
+      <w:pPr>
+        <w:ind w:firstLine="0"/>
+        <w:jc w:val="both"/>
+        <w:rPr>
+          <w:sz w:val="28"/>
+        </w:rPr>
+      </w:pPr>
+      <w:r>
+        <w:rPr>
+          <w:b/>
+          <w:i/>
+          <w:sz w:val="32"/>
+        </w:rPr>
+        <w:t>Integrantes</w:t>
+      </w:r>
+      <w:r>
+        <w:rPr>
+          <w:sz w:val="32"/>
+        </w:rPr>
+        <w:t>:</w:t>
+      </w:r>
+      <w:r>
+        <w:rPr>
+          <w:sz w:val="32"/>
+        </w:rPr>
+        <w:t xml:space="preserve"> </w:t>
+      </w:r>
+      <w:r>
+        <w:rPr>
+          <w:sz w:val="28"/>
+        </w:rPr>
+        <w:t>Juan Manuel</w:t>
+      </w:r>
+      <w:r>
+        <w:rPr>
+          <w:sz w:val="28"/>
+        </w:rPr>
+        <w:t xml:space="preserve"> Alonso</w:t>
+      </w:r>
+      <w:r>
+        <w:rPr>
+          <w:sz w:val="32"/>
+        </w:rPr>
+        <w:t xml:space="preserve">, </w:t>
+      </w:r>
+      <w:r>
+        <w:rPr>
+          <w:sz w:val="28"/>
+        </w:rPr>
+        <w:t>Segundo</w:t>
+      </w:r>
+      <w:r>
+        <w:rPr>
+          <w:sz w:val="28"/>
+        </w:rPr>
+        <w:t xml:space="preserve"> </w:t>
+      </w:r>
+      <w:r>
+        <w:rPr>
+          <w:sz w:val="28"/>
+        </w:rPr>
+        <w:t>Fariña</w:t>
+      </w:r>
+      <w:r>
+        <w:rPr>
+          <w:sz w:val="28"/>
+        </w:rPr>
+        <w:t xml:space="preserve"> y Martín Victory</w:t>
+      </w:r>
+    </w:p>
+    <w:p>
+      <w:pPr>
+        <w:jc w:val="both"/>
+        <w:rPr>
+          <w:sz w:val="28"/>
+        </w:rPr>
+      </w:pPr>
+    </w:p>
+    <w:p>
+      <w:pPr>
+        <w:ind w:firstLine="0"/>
+        <w:jc w:val="both"/>
+        <w:rPr>
+          <w:b/>
+          <w:sz w:val="32"/>
+          <w:u w:val="single"/>
+        </w:rPr>
+      </w:pPr>
+      <w:r>
+        <w:rPr>
+          <w:b/>
+          <w:sz w:val="32"/>
+          <w:u w:val="single"/>
+        </w:rPr>
+        <w:t>Flujo</w:t>
+      </w:r>
+    </w:p>
+    <w:p>
+      <w:pPr>
+        <w:ind w:firstLine="0"/>
+        <w:jc w:val="both"/>
+        <w:rPr>
+          <w:sz w:val="28"/>
+          <w:szCs w:val="24"/>
+        </w:rPr>
+      </w:pPr>
+      <w:r>
+        <w:rPr>
+          <w:sz w:val="28"/>
+          <w:szCs w:val="24"/>
+        </w:rPr>
+        <w:t xml:space="preserve">Creamos un archivo XQuery para </w:t>
+      </w:r>
+      <w:r>
+        <w:rPr>
+          <w:sz w:val="28"/>
+          <w:szCs w:val="24"/>
+        </w:rPr>
+        <w:t>realizar una consulta</w:t>
+      </w:r>
+      <w:r>
+        <w:rPr>
+          <w:sz w:val="28"/>
+          <w:szCs w:val="24"/>
+        </w:rPr>
+        <w:t xml:space="preserve"> </w:t>
+      </w:r>
+      <w:r>
+        <w:rPr>
+          <w:sz w:val="28"/>
+          <w:szCs w:val="24"/>
+        </w:rPr>
+        <w:t>en base a</w:t>
+      </w:r>
+      <w:r>
+        <w:rPr>
+          <w:sz w:val="28"/>
+          <w:szCs w:val="24"/>
+        </w:rPr>
+        <w:t xml:space="preserve"> los archivos .xml asignados</w:t>
+      </w:r>
+      <w:r>
+        <w:rPr>
+          <w:sz w:val="28"/>
+          <w:szCs w:val="24"/>
+        </w:rPr>
+        <w:t xml:space="preserve"> por la cátedra</w:t>
+      </w:r>
+      <w:r>
+        <w:rPr>
+          <w:sz w:val="28"/>
+          <w:szCs w:val="24"/>
+        </w:rPr>
+        <w:t>. La información a extraer depende de una fecha ingresada por el usuario</w:t>
+      </w:r>
+      <w:r>
+        <w:rPr>
+          <w:sz w:val="28"/>
+          <w:szCs w:val="24"/>
+        </w:rPr>
+        <w:t xml:space="preserve"> que filtra el conjunto de archivos. </w:t>
+      </w:r>
+      <w:r>
+        <w:rPr>
+          <w:sz w:val="28"/>
+          <w:szCs w:val="24"/>
+        </w:rPr>
+        <w:t xml:space="preserve">Decidimos entonces declarar una variable externa </w:t>
+      </w:r>
+      <w:r>
+        <w:rPr>
+          <w:i/>
+          <w:sz w:val="28"/>
+          <w:szCs w:val="24"/>
+        </w:rPr>
+        <w:t>fecha</w:t>
+      </w:r>
+      <w:r>
+        <w:rPr>
+          <w:sz w:val="28"/>
+          <w:szCs w:val="24"/>
+        </w:rPr>
+        <w:t xml:space="preserve"> que es la que el usuario ingresa por la terminal.</w:t>
+      </w:r>
+      <w:r>
+        <w:rPr>
+          <w:sz w:val="28"/>
+          <w:szCs w:val="24"/>
+        </w:rPr>
+        <w:t xml:space="preserve"> </w:t>
+      </w:r>
+      <w:r>
+        <w:rPr>
+          <w:sz w:val="28"/>
+          <w:szCs w:val="24"/>
+        </w:rPr>
+        <w:t>Primero</w:t>
+      </w:r>
+      <w:r>
+        <w:rPr>
+          <w:sz w:val="28"/>
+          <w:szCs w:val="24"/>
+        </w:rPr>
+        <w:t xml:space="preserve"> se valida</w:t>
+      </w:r>
+      <w:r>
+        <w:rPr>
+          <w:sz w:val="28"/>
+          <w:szCs w:val="24"/>
+        </w:rPr>
+        <w:t xml:space="preserve"> </w:t>
+      </w:r>
+      <w:r>
+        <w:rPr>
+          <w:i/>
+          <w:sz w:val="28"/>
+          <w:szCs w:val="24"/>
+        </w:rPr>
+        <w:t>fecha</w:t>
+      </w:r>
+      <w:r>
+        <w:rPr>
+          <w:sz w:val="28"/>
+          <w:szCs w:val="24"/>
+        </w:rPr>
+        <w:t xml:space="preserve"> de la siguiente manera:</w:t>
+      </w:r>
+      <w:r>
+        <w:rPr>
+          <w:sz w:val="28"/>
+          <w:szCs w:val="24"/>
+        </w:rPr>
+        <w:t xml:space="preserve"> no se la considera como válida</w:t>
+      </w:r>
+      <w:r>
+        <w:rPr>
+          <w:sz w:val="28"/>
+          <w:szCs w:val="24"/>
+        </w:rPr>
+        <w:t xml:space="preserve"> si la misma no tiene el formato YYYY-MM-DD </w:t>
+      </w:r>
+      <w:r>
+        <w:rPr>
+          <w:sz w:val="28"/>
+          <w:szCs w:val="24"/>
+        </w:rPr>
+        <w:t>o si</w:t>
+      </w:r>
+      <w:r>
+        <w:rPr>
+          <w:sz w:val="28"/>
+          <w:szCs w:val="24"/>
+        </w:rPr>
+        <w:t xml:space="preserve"> no se encuentra en el archivo </w:t>
+      </w:r>
+      <w:r>
+        <w:rPr>
+          <w:i/>
+          <w:sz w:val="28"/>
+          <w:szCs w:val="24"/>
+        </w:rPr>
+        <w:t>programación</w:t>
+      </w:r>
+      <w:r>
+        <w:rPr>
+          <w:sz w:val="28"/>
+          <w:szCs w:val="24"/>
+        </w:rPr>
+        <w:t>.xml</w:t>
+      </w:r>
+      <w:r>
+        <w:rPr>
+          <w:sz w:val="28"/>
+          <w:szCs w:val="24"/>
+        </w:rPr>
+        <w:t xml:space="preserve">. </w:t>
+      </w:r>
+    </w:p>
+    <w:p>
+      <w:pPr>
+        <w:ind w:firstLine="708"/>
+        <w:jc w:val="both"/>
+        <w:rPr>
+          <w:sz w:val="28"/>
+          <w:szCs w:val="24"/>
+        </w:rPr>
+      </w:pPr>
+      <w:r>
+        <w:rPr>
+          <w:sz w:val="28"/>
+          <w:szCs w:val="24"/>
+        </w:rPr>
+        <w:t xml:space="preserve">Cuando el elemento </w:t>
+      </w:r>
+      <w:r>
+        <w:rPr>
+          <w:i/>
+          <w:sz w:val="28"/>
+          <w:szCs w:val="24"/>
+        </w:rPr>
+        <w:t>id_film</w:t>
+      </w:r>
+      <w:r>
+        <w:rPr>
+          <w:sz w:val="28"/>
+          <w:szCs w:val="24"/>
+        </w:rPr>
+        <w:t xml:space="preserve"> de las entradas de </w:t>
+      </w:r>
+      <w:r>
+        <w:rPr>
+          <w:i/>
+          <w:sz w:val="28"/>
+          <w:szCs w:val="24"/>
+        </w:rPr>
+        <w:t xml:space="preserve">programación </w:t>
+      </w:r>
+      <w:r>
+        <w:rPr>
+          <w:sz w:val="28"/>
+          <w:szCs w:val="24"/>
+        </w:rPr>
+        <w:t xml:space="preserve">tiene 0 </w:t>
+      </w:r>
+      <w:r>
+        <w:rPr>
+          <w:sz w:val="28"/>
+          <w:szCs w:val="24"/>
+        </w:rPr>
+        <w:t xml:space="preserve">como valor, el evento no es un film y </w:t>
+      </w:r>
+      <w:r>
+        <w:rPr>
+          <w:sz w:val="28"/>
+          <w:szCs w:val="24"/>
+        </w:rPr>
+        <w:t>la consulta no avanza</w:t>
+      </w:r>
+      <w:r>
+        <w:rPr>
+          <w:sz w:val="28"/>
+          <w:szCs w:val="24"/>
+        </w:rPr>
+        <w:t>.</w:t>
+      </w:r>
+      <w:r>
+        <w:rPr>
+          <w:sz w:val="28"/>
+          <w:szCs w:val="24"/>
+        </w:rPr>
+        <w:t xml:space="preserve"> </w:t>
+      </w:r>
+      <w:r>
+        <w:rPr>
+          <w:sz w:val="28"/>
+          <w:szCs w:val="24"/>
+        </w:rPr>
+        <w:t xml:space="preserve">Si </w:t>
+      </w:r>
+      <w:r>
+        <w:rPr>
+          <w:sz w:val="28"/>
+          <w:szCs w:val="24"/>
+        </w:rPr>
+        <w:t xml:space="preserve">no </w:t>
+      </w:r>
+      <w:r>
+        <w:rPr>
+          <w:sz w:val="28"/>
+          <w:szCs w:val="24"/>
+        </w:rPr>
+        <w:t>se encuentra un ID de sedes (</w:t>
+      </w:r>
+      <w:r>
+        <w:rPr>
+          <w:i/>
+          <w:sz w:val="28"/>
+          <w:szCs w:val="24"/>
+        </w:rPr>
+        <w:t>id</w:t>
+      </w:r>
+      <w:r>
+        <w:rPr>
+          <w:sz w:val="28"/>
+          <w:szCs w:val="24"/>
+        </w:rPr>
+        <w:t>_</w:t>
+      </w:r>
+      <w:r>
+        <w:rPr>
+          <w:i/>
+          <w:sz w:val="28"/>
+          <w:szCs w:val="24"/>
+        </w:rPr>
+        <w:t>place</w:t>
+      </w:r>
+      <w:r>
+        <w:rPr>
+          <w:sz w:val="28"/>
+          <w:szCs w:val="24"/>
+        </w:rPr>
+        <w:t>) retorna vacío.</w:t>
+      </w:r>
+      <w:r>
+        <w:rPr>
+          <w:sz w:val="28"/>
+          <w:szCs w:val="24"/>
+        </w:rPr>
+        <w:t xml:space="preserve"> </w:t>
+      </w:r>
+      <w:r>
+        <w:rPr>
+          <w:sz w:val="28"/>
+          <w:szCs w:val="24"/>
+        </w:rPr>
+        <w:t xml:space="preserve">Para el elemento nacionalidad dentro de </w:t>
+      </w:r>
+      <w:r>
+        <w:rPr>
+          <w:i/>
+          <w:sz w:val="28"/>
+          <w:szCs w:val="24"/>
+        </w:rPr>
+        <w:t xml:space="preserve">películas </w:t>
+      </w:r>
+      <w:r>
+        <w:rPr>
+          <w:sz w:val="28"/>
+          <w:szCs w:val="24"/>
+        </w:rPr>
+        <w:t xml:space="preserve">es necesario iterar sobre los </w:t>
+      </w:r>
+      <w:r>
+        <w:rPr>
+          <w:i/>
+          <w:sz w:val="28"/>
+          <w:szCs w:val="24"/>
+        </w:rPr>
+        <w:t>Id_country</w:t>
+      </w:r>
+      <w:r>
+        <w:rPr>
+          <w:sz w:val="28"/>
+          <w:szCs w:val="24"/>
+        </w:rPr>
+        <w:t xml:space="preserve"> que tenga el film. Estudiando el archivo </w:t>
+      </w:r>
+      <w:r>
+        <w:rPr>
+          <w:i/>
+          <w:sz w:val="28"/>
+          <w:szCs w:val="24"/>
+        </w:rPr>
+        <w:t xml:space="preserve">films </w:t>
+      </w:r>
+      <w:r>
+        <w:rPr>
+          <w:sz w:val="28"/>
+          <w:szCs w:val="24"/>
+        </w:rPr>
+        <w:t>notamos que éste elemento se encuentra ent</w:t>
+      </w:r>
+      <w:r>
+        <w:rPr>
+          <w:sz w:val="28"/>
+          <w:szCs w:val="24"/>
+        </w:rPr>
+        <w:t>r</w:t>
+      </w:r>
+      <w:r>
+        <w:rPr>
+          <w:sz w:val="28"/>
+          <w:szCs w:val="24"/>
+        </w:rPr>
+        <w:t xml:space="preserve">e </w:t>
+      </w:r>
+      <w:r>
+        <w:rPr>
+          <w:i/>
+          <w:sz w:val="28"/>
+          <w:szCs w:val="24"/>
+        </w:rPr>
+        <w:t xml:space="preserve">id_country1 </w:t>
+      </w:r>
+      <w:r>
+        <w:rPr>
+          <w:sz w:val="28"/>
+          <w:szCs w:val="24"/>
+        </w:rPr>
+        <w:t xml:space="preserve">y </w:t>
+      </w:r>
+      <w:r>
+        <w:rPr>
+          <w:i/>
+          <w:sz w:val="28"/>
+          <w:szCs w:val="24"/>
+        </w:rPr>
+        <w:t xml:space="preserve">id_country4, </w:t>
+      </w:r>
+      <w:r>
+        <w:rPr>
+          <w:sz w:val="28"/>
+          <w:szCs w:val="24"/>
+        </w:rPr>
+        <w:t xml:space="preserve">por lo que iteramos </w:t>
+      </w:r>
+      <w:r>
+        <w:rPr>
+          <w:sz w:val="28"/>
+          <w:szCs w:val="24"/>
+        </w:rPr>
+        <w:t xml:space="preserve">sobre </w:t>
+      </w:r>
+      <w:r>
+        <w:rPr>
+          <w:sz w:val="28"/>
+          <w:szCs w:val="24"/>
+        </w:rPr>
+        <w:t xml:space="preserve">un </w:t>
+      </w:r>
+      <w:r>
+        <w:rPr>
+          <w:i/>
+          <w:sz w:val="28"/>
+          <w:szCs w:val="24"/>
+        </w:rPr>
+        <w:t xml:space="preserve">string </w:t>
+      </w:r>
+      <w:r>
+        <w:rPr>
+          <w:sz w:val="28"/>
+          <w:szCs w:val="24"/>
+        </w:rPr>
+        <w:t xml:space="preserve">al cual se le concatena en cada iteración el número final. Luego se valida si el valor del resultado es 0 o NULL, casos por los cuales deja de </w:t>
+      </w:r>
+      <w:r>
+        <w:rPr>
+          <w:sz w:val="28"/>
+          <w:szCs w:val="24"/>
+        </w:rPr>
+        <w:t>seguir la consulta</w:t>
       </w:r>
       <w:bookmarkStart w:id="0" w:name="_GoBack"/>
       <w:bookmarkEnd w:id="0"/>
       <w:r>
         <w:rPr>
-          <w:b/>
-          <w:i/>
-          <w:sz w:val="24"/>
-        </w:rPr>
-        <w:t>upo</w:t>
-      </w:r>
-      <w:r>
-        <w:rPr>
-          <w:sz w:val="24"/>
-        </w:rPr>
-        <w:t xml:space="preserve">: </w:t>
-      </w:r>
-      <w:r>
-        <w:rPr>
-          <w:color w:val="FF0000"/>
-          <w:sz w:val="48"/>
-        </w:rPr>
-        <w:t>GRUPO DE LA MUERTEE 666666</w:t>
+          <w:sz w:val="28"/>
+          <w:szCs w:val="24"/>
+        </w:rPr>
+        <w:t xml:space="preserve">. </w:t>
       </w:r>
     </w:p>
     <w:p>
       <w:pPr>
+        <w:ind w:firstLine="708"/>
+        <w:jc w:val="both"/>
+        <w:rPr>
+          <w:sz w:val="28"/>
+          <w:szCs w:val="24"/>
+        </w:rPr>
+      </w:pPr>
+      <w:r>
+        <w:rPr>
+          <w:sz w:val="28"/>
+          <w:szCs w:val="24"/>
+        </w:rPr>
+        <w:t xml:space="preserve">Al finalizar el filtrado se </w:t>
+      </w:r>
+      <w:r>
+        <w:rPr>
+          <w:sz w:val="28"/>
+          <w:szCs w:val="24"/>
+        </w:rPr>
+        <w:t>produce como salida</w:t>
+      </w:r>
+      <w:r>
+        <w:rPr>
+          <w:sz w:val="28"/>
+          <w:szCs w:val="24"/>
+        </w:rPr>
+        <w:t xml:space="preserve"> el archivo </w:t>
+      </w:r>
+      <w:r>
+        <w:rPr>
+          <w:sz w:val="28"/>
+          <w:szCs w:val="24"/>
+        </w:rPr>
+        <w:t>datos_json</w:t>
+      </w:r>
+      <w:r>
+        <w:rPr>
+          <w:sz w:val="28"/>
+          <w:szCs w:val="24"/>
+        </w:rPr>
+        <w:t>.xml específ</w:t>
+      </w:r>
+      <w:r>
+        <w:rPr>
+          <w:sz w:val="28"/>
+          <w:szCs w:val="24"/>
+        </w:rPr>
+        <w:t xml:space="preserve">ico para la fecha ingresada. Creamos la plantilla de transformación </w:t>
+      </w:r>
+      <w:r>
+        <w:rPr>
+          <w:sz w:val="28"/>
+          <w:szCs w:val="24"/>
+        </w:rPr>
+        <w:t>toJson.xslt que toma los datos del archivo .xml creado y produce</w:t>
+      </w:r>
+      <w:r>
+        <w:rPr>
+          <w:sz w:val="28"/>
+          <w:szCs w:val="24"/>
+        </w:rPr>
+        <w:t xml:space="preserve"> co</w:t>
+      </w:r>
+      <w:r>
+        <w:rPr>
+          <w:sz w:val="28"/>
+          <w:szCs w:val="24"/>
+        </w:rPr>
+        <w:t>mo salida el archivo final peli</w:t>
+      </w:r>
+      <w:r>
+        <w:rPr>
+          <w:sz w:val="28"/>
+          <w:szCs w:val="24"/>
+        </w:rPr>
+        <w:t>culas.json con el formato</w:t>
+      </w:r>
+      <w:r>
+        <w:rPr>
+          <w:sz w:val="28"/>
+          <w:szCs w:val="24"/>
+        </w:rPr>
+        <w:t xml:space="preserve"> indi</w:t>
+      </w:r>
+      <w:r>
+        <w:rPr>
+          <w:sz w:val="28"/>
+          <w:szCs w:val="24"/>
+        </w:rPr>
+        <w:t>cado en la consigna.</w:t>
+      </w:r>
+    </w:p>
+    <w:p>
+      <w:pPr>
         <w:ind w:firstLine="0"/>
         <w:jc w:val="both"/>
         <w:rPr>
-          <w:sz w:val="24"/>
-        </w:rPr>
-      </w:pPr>
-      <w:r>
-        <w:rPr>
-          <w:b/>
-          <w:i/>
-          <w:sz w:val="24"/>
-        </w:rPr>
-        <w:t>Integrantes</w:t>
-      </w:r>
-      <w:r>
-        <w:rPr>
-          <w:sz w:val="24"/>
-        </w:rPr>
-        <w:t>:</w:t>
-      </w:r>
+          <w:sz w:val="28"/>
+        </w:rPr>
+      </w:pPr>
     </w:p>
     <w:p>
       <w:pPr>
-        <w:pStyle w:val="Prrafodelista"/>
-        <w:numPr>
-          <w:ilvl w:val="0"/>
-          <w:numId w:val="2"/>
-        </w:numPr>
+        <w:ind w:firstLine="0"/>
         <w:jc w:val="both"/>
         <w:rPr>
-          <w:sz w:val="24"/>
-        </w:rPr>
-      </w:pPr>
-      <w:r>
-        <w:rPr>
-          <w:sz w:val="24"/>
-        </w:rPr>
-        <w:t>Alonso, Juan Manuel</w:t>
+          <w:b/>
+          <w:sz w:val="32"/>
+          <w:u w:val="single"/>
+        </w:rPr>
+      </w:pPr>
+      <w:r>
+        <w:rPr>
+          <w:b/>
+          <w:sz w:val="32"/>
+          <w:u w:val="single"/>
+        </w:rPr>
+        <w:t>Investigación</w:t>
       </w:r>
     </w:p>
     <w:p>
       <w:pPr>
-        <w:pStyle w:val="Prrafodelista"/>
-        <w:numPr>
-          <w:ilvl w:val="0"/>
-          <w:numId w:val="2"/>
-        </w:numPr>
+        <w:ind w:firstLine="0"/>
         <w:jc w:val="both"/>
         <w:rPr>
-          <w:sz w:val="24"/>
-        </w:rPr>
-      </w:pPr>
-      <w:r>
-        <w:rPr>
-          <w:sz w:val="24"/>
-        </w:rPr>
-        <w:t>Fariña, Segundo</w:t>
+          <w:sz w:val="28"/>
+        </w:rPr>
+      </w:pPr>
+      <w:r>
+        <w:rPr>
+          <w:sz w:val="28"/>
+        </w:rPr>
+        <w:t xml:space="preserve">Consultamos en el motor de búsqueda </w:t>
+      </w:r>
+      <w:r>
+        <w:rPr>
+          <w:i/>
+          <w:sz w:val="28"/>
+        </w:rPr>
+        <w:t xml:space="preserve">Google </w:t>
+      </w:r>
+      <w:r>
+        <w:rPr>
+          <w:sz w:val="28"/>
+        </w:rPr>
+        <w:t xml:space="preserve">para encontrar la forma de invocar datos desde la línea de comando y declarar variables (‘extern’). También para </w:t>
+      </w:r>
+      <w:r>
+        <w:rPr>
+          <w:sz w:val="28"/>
+        </w:rPr>
+        <w:t>imprimir mensajes de error en la consola</w:t>
+      </w:r>
+      <w:r>
+        <w:rPr>
+          <w:sz w:val="28"/>
+        </w:rPr>
+        <w:t xml:space="preserve"> </w:t>
+      </w:r>
+      <w:r>
+        <w:rPr>
+          <w:sz w:val="28"/>
+        </w:rPr>
+        <w:t>(función trace</w:t>
+      </w:r>
+      <w:r>
+        <w:rPr>
+          <w:sz w:val="28"/>
+        </w:rPr>
+        <w:t xml:space="preserve">), para </w:t>
+      </w:r>
+      <w:r>
+        <w:rPr>
+          <w:sz w:val="28"/>
+        </w:rPr>
+        <w:t>espaciar mejor el contenido del json (&gt;&amp;#xa;</w:t>
+      </w:r>
+      <w:r>
+        <w:rPr>
+          <w:b/>
+          <w:sz w:val="28"/>
+        </w:rPr>
+        <w:t xml:space="preserve"> </w:t>
+      </w:r>
+      <w:r>
+        <w:rPr>
+          <w:sz w:val="28"/>
+        </w:rPr>
+        <w:t>línea</w:t>
+      </w:r>
+      <w:r>
+        <w:rPr>
+          <w:b/>
+          <w:sz w:val="28"/>
+        </w:rPr>
+        <w:t xml:space="preserve"> </w:t>
+      </w:r>
+      <w:r>
+        <w:rPr>
+          <w:sz w:val="28"/>
+        </w:rPr>
+        <w:t>nueva</w:t>
+      </w:r>
+      <w:r>
+        <w:rPr>
+          <w:b/>
+          <w:sz w:val="28"/>
+        </w:rPr>
+        <w:t xml:space="preserve"> </w:t>
+      </w:r>
+      <w:r>
+        <w:rPr>
+          <w:sz w:val="28"/>
+        </w:rPr>
+        <w:t>y</w:t>
+      </w:r>
+      <w:r>
+        <w:rPr>
+          <w:b/>
+          <w:sz w:val="28"/>
+        </w:rPr>
+        <w:t xml:space="preserve"> </w:t>
+      </w:r>
+      <w:r>
+        <w:rPr>
+          <w:sz w:val="28"/>
+        </w:rPr>
+        <w:t>&amp;#9;</w:t>
+      </w:r>
+      <w:r>
+        <w:rPr>
+          <w:b/>
+          <w:sz w:val="28"/>
+        </w:rPr>
+        <w:t xml:space="preserve"> </w:t>
+      </w:r>
+      <w:r>
+        <w:rPr>
+          <w:sz w:val="28"/>
+        </w:rPr>
+        <w:t>para</w:t>
+      </w:r>
+      <w:r>
+        <w:rPr>
+          <w:b/>
+          <w:sz w:val="28"/>
+        </w:rPr>
+        <w:t xml:space="preserve"> </w:t>
+      </w:r>
+      <w:r>
+        <w:rPr>
+          <w:sz w:val="28"/>
+        </w:rPr>
+        <w:t>tab)</w:t>
+      </w:r>
+      <w:r>
+        <w:rPr>
+          <w:sz w:val="28"/>
+        </w:rPr>
+        <w:t xml:space="preserve"> </w:t>
+      </w:r>
+      <w:r>
+        <w:rPr>
+          <w:sz w:val="28"/>
+        </w:rPr>
+        <w:t xml:space="preserve">y para </w:t>
+      </w:r>
+      <w:r>
+        <w:rPr>
+          <w:sz w:val="28"/>
+        </w:rPr>
+        <w:t xml:space="preserve">usar una variable de tipo </w:t>
+      </w:r>
+      <w:r>
+        <w:rPr>
+          <w:i/>
+          <w:sz w:val="28"/>
+        </w:rPr>
+        <w:t>string</w:t>
+      </w:r>
+      <w:r>
+        <w:rPr>
+          <w:sz w:val="28"/>
+        </w:rPr>
+        <w:t xml:space="preserve"> en un </w:t>
+      </w:r>
+      <w:r>
+        <w:rPr>
+          <w:i/>
+          <w:sz w:val="28"/>
+        </w:rPr>
+        <w:t>path</w:t>
+      </w:r>
+      <w:r>
+        <w:rPr>
+          <w:sz w:val="28"/>
+        </w:rPr>
+        <w:t xml:space="preserve"> (</w:t>
+      </w:r>
+      <w:r>
+        <w:rPr>
+          <w:sz w:val="28"/>
+        </w:rPr>
+        <w:t>let $pais := $film/</w:t>
+      </w:r>
+      <w:r>
+        <w:rPr>
+          <w:b/>
+          <w:sz w:val="28"/>
+        </w:rPr>
+        <w:t>*[</w:t>
+      </w:r>
+      <w:r>
+        <w:rPr>
+          <w:b/>
+          <w:sz w:val="28"/>
+        </w:rPr>
+        <w:t>name()=$id_country]</w:t>
+      </w:r>
+      <w:r>
+        <w:rPr>
+          <w:b/>
+          <w:sz w:val="28"/>
+        </w:rPr>
+        <w:t>).</w:t>
       </w:r>
     </w:p>
     <w:p>
       <w:pPr>
-        <w:pStyle w:val="Prrafodelista"/>
-        <w:numPr>
-          <w:ilvl w:val="0"/>
-          <w:numId w:val="2"/>
-        </w:numPr>
         <w:jc w:val="both"/>
         <w:rPr>
-          <w:sz w:val="24"/>
-        </w:rPr>
-      </w:pPr>
-      <w:proofErr w:type="spellStart"/>
-      <w:r>
-        <w:rPr>
-          <w:sz w:val="24"/>
-        </w:rPr>
-        <w:t>Victory</w:t>
-      </w:r>
-      <w:proofErr w:type="spellEnd"/>
-      <w:r>
-        <w:rPr>
-          <w:sz w:val="24"/>
-        </w:rPr>
-        <w:t>, Martín</w:t>
-      </w:r>
+          <w:sz w:val="28"/>
+        </w:rPr>
+      </w:pPr>
     </w:p>
     <w:p>
       <w:pPr>
+        <w:ind w:firstLine="0"/>
         <w:jc w:val="both"/>
         <w:rPr>
-          <w:sz w:val="24"/>
-        </w:rPr>
-      </w:pPr>
+          <w:b/>
+          <w:sz w:val="32"/>
+          <w:u w:val="single"/>
+        </w:rPr>
+      </w:pPr>
+      <w:r>
+        <w:rPr>
+          <w:b/>
+          <w:sz w:val="32"/>
+          <w:u w:val="single"/>
+        </w:rPr>
+        <w:t>Ejecución</w:t>
+      </w:r>
     </w:p>
     <w:p>
       <w:pPr>
-        <w:jc w:val="both"/>
-        <w:rPr>
-          <w:sz w:val="24"/>
-        </w:rPr>
-      </w:pPr>
-    </w:p>
-    <w:p>
-      <w:pPr>
         <w:ind w:firstLine="0"/>
         <w:jc w:val="both"/>
         <w:rPr>
-          <w:b/>
-          <w:sz w:val="28"/>
-          <w:u w:val="single"/>
-        </w:rPr>
-      </w:pPr>
-      <w:r>
-        <w:rPr>
-          <w:b/>
-          <w:sz w:val="28"/>
-          <w:u w:val="single"/>
-        </w:rPr>
-        <w:t>Flujo</w:t>
-      </w:r>
-    </w:p>
-    <w:p>
-      <w:pPr>
-        <w:ind w:firstLine="0"/>
-        <w:jc w:val="both"/>
-        <w:rPr>
-          <w:sz w:val="24"/>
-          <w:szCs w:val="24"/>
-        </w:rPr>
-      </w:pPr>
-      <w:r>
-        <w:rPr>
-          <w:sz w:val="24"/>
-          <w:szCs w:val="24"/>
-        </w:rPr>
-        <w:t xml:space="preserve">Creamos un archivo </w:t>
-      </w:r>
-      <w:proofErr w:type="spellStart"/>
-      <w:r>
-        <w:rPr>
-          <w:sz w:val="24"/>
-          <w:szCs w:val="24"/>
-        </w:rPr>
-        <w:t>XQuery</w:t>
-      </w:r>
-      <w:proofErr w:type="spellEnd"/>
-      <w:r>
-        <w:rPr>
-          <w:sz w:val="24"/>
-          <w:szCs w:val="24"/>
-        </w:rPr>
-        <w:t xml:space="preserve"> para extraer los datos requeridos por la consigna del .</w:t>
-      </w:r>
-      <w:proofErr w:type="spellStart"/>
-      <w:r>
-        <w:rPr>
-          <w:sz w:val="24"/>
-          <w:szCs w:val="24"/>
-        </w:rPr>
-        <w:t>xml</w:t>
-      </w:r>
-      <w:proofErr w:type="spellEnd"/>
-      <w:r>
-        <w:rPr>
-          <w:sz w:val="24"/>
-          <w:szCs w:val="24"/>
-        </w:rPr>
-        <w:t xml:space="preserve"> asignado. La información a extraer depende de una fecha ingresada por el usuario</w:t>
-      </w:r>
-      <w:r>
-        <w:rPr>
-          <w:sz w:val="24"/>
-          <w:szCs w:val="24"/>
-        </w:rPr>
-        <w:t xml:space="preserve"> que filtra el conjunto de archivos </w:t>
-      </w:r>
-      <w:proofErr w:type="spellStart"/>
-      <w:r>
-        <w:rPr>
-          <w:sz w:val="24"/>
-          <w:szCs w:val="24"/>
-        </w:rPr>
-        <w:t>xml</w:t>
-      </w:r>
-      <w:proofErr w:type="spellEnd"/>
-      <w:r>
-        <w:rPr>
-          <w:sz w:val="24"/>
-          <w:szCs w:val="24"/>
-        </w:rPr>
-        <w:t xml:space="preserve">. </w:t>
-      </w:r>
-      <w:r>
-        <w:rPr>
-          <w:sz w:val="24"/>
-          <w:szCs w:val="24"/>
-        </w:rPr>
-        <w:t xml:space="preserve">Decidimos entonces declarar una variable externa </w:t>
+          <w:sz w:val="28"/>
+        </w:rPr>
+      </w:pPr>
+      <w:r>
+        <w:rPr>
+          <w:sz w:val="28"/>
+        </w:rPr>
+        <w:t xml:space="preserve">Correr </w:t>
       </w:r>
       <w:r>
         <w:rPr>
           <w:i/>
-          <w:sz w:val="24"/>
-          <w:szCs w:val="24"/>
-        </w:rPr>
-        <w:t>fecha</w:t>
-      </w:r>
-      <w:r>
-        <w:rPr>
-          <w:sz w:val="24"/>
-          <w:szCs w:val="24"/>
-        </w:rPr>
-        <w:t xml:space="preserve"> que es la que el usuario ingresa por la terminal.</w:t>
-      </w:r>
-      <w:r>
-        <w:rPr>
-          <w:sz w:val="24"/>
-          <w:szCs w:val="24"/>
-        </w:rPr>
-        <w:t xml:space="preserve"> Antes de recorrer los archivos por los</w:t>
-      </w:r>
-      <w:r>
-        <w:rPr>
-          <w:sz w:val="24"/>
-          <w:szCs w:val="24"/>
-        </w:rPr>
-        <w:t xml:space="preserve"> datos necesarios, se valida la</w:t>
-      </w:r>
-      <w:r>
-        <w:rPr>
-          <w:sz w:val="24"/>
-          <w:szCs w:val="24"/>
-        </w:rPr>
-        <w:t xml:space="preserve"> </w:t>
-      </w:r>
-      <w:r>
-        <w:rPr>
-          <w:i/>
-          <w:sz w:val="24"/>
-          <w:szCs w:val="24"/>
-        </w:rPr>
-        <w:t>fecha</w:t>
-      </w:r>
-      <w:r>
-        <w:rPr>
-          <w:sz w:val="24"/>
-          <w:szCs w:val="24"/>
-        </w:rPr>
-        <w:t xml:space="preserve"> de la siguiente manera: si la misma no tiene el formato YYYY-MM-DD se considera una fecha no válida; si es una fecha pero no se encuentra en el archivo </w:t>
-      </w:r>
-      <w:r>
-        <w:rPr>
-          <w:i/>
-          <w:sz w:val="24"/>
-          <w:szCs w:val="24"/>
-        </w:rPr>
-        <w:t xml:space="preserve">programación </w:t>
-      </w:r>
-      <w:r>
-        <w:rPr>
-          <w:sz w:val="24"/>
-          <w:szCs w:val="24"/>
-        </w:rPr>
-        <w:t xml:space="preserve">tampoco se considera </w:t>
-      </w:r>
-      <w:r>
-        <w:rPr>
-          <w:sz w:val="24"/>
-          <w:szCs w:val="24"/>
-        </w:rPr>
-        <w:t>como</w:t>
-      </w:r>
-      <w:r>
-        <w:rPr>
-          <w:sz w:val="24"/>
-          <w:szCs w:val="24"/>
-        </w:rPr>
-        <w:t xml:space="preserve"> válida para el filtro; solo si se encuentra dentro de las fechas del archivo se pasa a la siguiente</w:t>
-      </w:r>
-      <w:r>
-        <w:rPr>
-          <w:sz w:val="24"/>
-          <w:szCs w:val="24"/>
-        </w:rPr>
-        <w:t xml:space="preserve"> etapa</w:t>
-      </w:r>
-      <w:r>
-        <w:rPr>
-          <w:sz w:val="24"/>
-          <w:szCs w:val="24"/>
-        </w:rPr>
-        <w:t xml:space="preserve">. </w:t>
-      </w:r>
-    </w:p>
-    <w:p>
-      <w:pPr>
-        <w:jc w:val="both"/>
-        <w:rPr>
-          <w:sz w:val="24"/>
-          <w:szCs w:val="24"/>
-        </w:rPr>
-      </w:pPr>
-      <w:r>
-        <w:rPr>
-          <w:sz w:val="24"/>
-          <w:szCs w:val="24"/>
-        </w:rPr>
-        <w:tab/>
-      </w:r>
-      <w:r>
-        <w:rPr>
-          <w:sz w:val="24"/>
-          <w:szCs w:val="24"/>
-        </w:rPr>
-        <w:t>Cuando el elemento &lt;</w:t>
-      </w:r>
-      <w:proofErr w:type="spellStart"/>
-      <w:r>
-        <w:rPr>
-          <w:sz w:val="24"/>
-          <w:szCs w:val="24"/>
-        </w:rPr>
-        <w:t>id_film</w:t>
-      </w:r>
-      <w:proofErr w:type="spellEnd"/>
-      <w:r>
-        <w:rPr>
-          <w:sz w:val="24"/>
-          <w:szCs w:val="24"/>
-        </w:rPr>
-        <w:t xml:space="preserve">&gt; de las entradas de </w:t>
-      </w:r>
-      <w:r>
-        <w:rPr>
-          <w:i/>
-          <w:sz w:val="24"/>
-          <w:szCs w:val="24"/>
-        </w:rPr>
-        <w:t xml:space="preserve">programación </w:t>
-      </w:r>
-      <w:r>
-        <w:rPr>
-          <w:sz w:val="24"/>
-          <w:szCs w:val="24"/>
-        </w:rPr>
-        <w:t>tiene 0 (cero) como valor, el evento no es un film y no entra en el resto de la consulta.</w:t>
-      </w:r>
-      <w:r>
-        <w:rPr>
-          <w:sz w:val="24"/>
-          <w:szCs w:val="24"/>
-        </w:rPr>
-        <w:t xml:space="preserve"> </w:t>
-      </w:r>
-      <w:r>
-        <w:rPr>
-          <w:sz w:val="24"/>
-          <w:szCs w:val="24"/>
-        </w:rPr>
-        <w:t>Si al comenzar el filtrado no se encuentra un ID de sedes (</w:t>
-      </w:r>
-      <w:proofErr w:type="spellStart"/>
-      <w:r>
-        <w:rPr>
-          <w:i/>
-          <w:sz w:val="24"/>
-          <w:szCs w:val="24"/>
-        </w:rPr>
-        <w:t>id</w:t>
-      </w:r>
-      <w:r>
-        <w:rPr>
-          <w:sz w:val="24"/>
-          <w:szCs w:val="24"/>
-        </w:rPr>
-        <w:t>_</w:t>
-      </w:r>
-      <w:r>
-        <w:rPr>
-          <w:i/>
-          <w:sz w:val="24"/>
-          <w:szCs w:val="24"/>
-        </w:rPr>
-        <w:t>place</w:t>
-      </w:r>
-      <w:proofErr w:type="spellEnd"/>
-      <w:r>
-        <w:rPr>
-          <w:sz w:val="24"/>
-          <w:szCs w:val="24"/>
-        </w:rPr>
-        <w:t>) retorna vacío.</w:t>
-      </w:r>
-      <w:r>
-        <w:rPr>
-          <w:sz w:val="24"/>
-          <w:szCs w:val="24"/>
-        </w:rPr>
-        <w:t xml:space="preserve"> En los elementos de una película que no sean nacionalidad se obtienen sus datos de manera simple, pero para la última es necesario iterar sobre los </w:t>
-      </w:r>
-      <w:proofErr w:type="spellStart"/>
-      <w:r>
-        <w:rPr>
-          <w:i/>
-          <w:sz w:val="24"/>
-          <w:szCs w:val="24"/>
-        </w:rPr>
-        <w:t>Id_country</w:t>
-      </w:r>
-      <w:proofErr w:type="spellEnd"/>
-      <w:r>
-        <w:rPr>
-          <w:sz w:val="24"/>
-          <w:szCs w:val="24"/>
-        </w:rPr>
-        <w:t xml:space="preserve"> que tenga el film. Estudiando el archivo </w:t>
-      </w:r>
-      <w:r>
-        <w:rPr>
-          <w:i/>
-          <w:sz w:val="24"/>
-          <w:szCs w:val="24"/>
-        </w:rPr>
-        <w:t xml:space="preserve">films </w:t>
-      </w:r>
-      <w:r>
-        <w:rPr>
-          <w:sz w:val="24"/>
-          <w:szCs w:val="24"/>
-        </w:rPr>
-        <w:t xml:space="preserve">notamos que éste elemento se encuentra ente </w:t>
-      </w:r>
-      <w:r>
-        <w:rPr>
-          <w:i/>
-          <w:sz w:val="24"/>
-          <w:szCs w:val="24"/>
-        </w:rPr>
-        <w:t xml:space="preserve">id_country1 </w:t>
-      </w:r>
-      <w:r>
-        <w:rPr>
-          <w:sz w:val="24"/>
-          <w:szCs w:val="24"/>
-        </w:rPr>
-        <w:t xml:space="preserve">y </w:t>
-      </w:r>
-      <w:r>
-        <w:rPr>
-          <w:i/>
-          <w:sz w:val="24"/>
-          <w:szCs w:val="24"/>
-        </w:rPr>
-        <w:t xml:space="preserve">id_country4, </w:t>
-      </w:r>
-      <w:r>
-        <w:rPr>
-          <w:sz w:val="24"/>
-          <w:szCs w:val="24"/>
-        </w:rPr>
-        <w:t xml:space="preserve">por lo que iteramos un </w:t>
-      </w:r>
-      <w:proofErr w:type="spellStart"/>
-      <w:r>
-        <w:rPr>
-          <w:i/>
-          <w:sz w:val="24"/>
-          <w:szCs w:val="24"/>
-        </w:rPr>
-        <w:t>string</w:t>
-      </w:r>
-      <w:proofErr w:type="spellEnd"/>
-      <w:r>
-        <w:rPr>
-          <w:i/>
-          <w:sz w:val="24"/>
-          <w:szCs w:val="24"/>
-        </w:rPr>
-        <w:t xml:space="preserve"> </w:t>
-      </w:r>
-      <w:r>
-        <w:rPr>
-          <w:sz w:val="24"/>
-          <w:szCs w:val="24"/>
-        </w:rPr>
-        <w:t xml:space="preserve">al cual se le concatena en cada iteración el número final. Luego se valida si el valor del resultado es 0 o NULL, casos por los cuales deja de profundizar la búsqueda. </w:t>
-      </w:r>
-    </w:p>
-    <w:p>
-      <w:pPr>
-        <w:jc w:val="both"/>
-        <w:rPr>
-          <w:b/>
-          <w:sz w:val="28"/>
-          <w:u w:val="single"/>
-        </w:rPr>
-      </w:pPr>
-    </w:p>
-    <w:p>
-      <w:pPr>
-        <w:jc w:val="both"/>
-        <w:rPr>
-          <w:b/>
-          <w:sz w:val="28"/>
-        </w:rPr>
-      </w:pPr>
-    </w:p>
-    <w:p>
-      <w:pPr>
-        <w:ind w:firstLine="0"/>
-        <w:jc w:val="both"/>
-        <w:rPr>
-          <w:b/>
-          <w:sz w:val="28"/>
-          <w:u w:val="single"/>
-        </w:rPr>
-      </w:pPr>
-      <w:r>
-        <w:rPr>
-          <w:b/>
-          <w:sz w:val="28"/>
-          <w:u w:val="single"/>
-        </w:rPr>
-        <w:t>Herramientas</w:t>
-      </w:r>
-    </w:p>
-    <w:p>
-      <w:pPr>
-        <w:ind w:firstLine="0"/>
-        <w:jc w:val="both"/>
-        <w:rPr>
-          <w:b/>
-          <w:sz w:val="28"/>
-        </w:rPr>
-      </w:pPr>
-    </w:p>
-    <w:p>
-      <w:pPr>
-        <w:ind w:firstLine="0"/>
-        <w:jc w:val="both"/>
-        <w:rPr>
-          <w:sz w:val="24"/>
-        </w:rPr>
-      </w:pPr>
-    </w:p>
-    <w:p>
-      <w:pPr>
-        <w:ind w:firstLine="0"/>
-        <w:jc w:val="both"/>
-        <w:rPr>
-          <w:b/>
-          <w:sz w:val="28"/>
-          <w:u w:val="single"/>
-        </w:rPr>
-      </w:pPr>
-      <w:r>
-        <w:rPr>
-          <w:b/>
-          <w:sz w:val="28"/>
-          <w:u w:val="single"/>
-        </w:rPr>
-        <w:t>Investigación</w:t>
-      </w:r>
-    </w:p>
-    <w:p>
-      <w:pPr>
-        <w:ind w:firstLine="0"/>
-        <w:jc w:val="both"/>
-        <w:rPr>
-          <w:sz w:val="24"/>
-        </w:rPr>
-      </w:pPr>
-      <w:r>
-        <w:rPr>
-          <w:sz w:val="24"/>
-        </w:rPr>
-        <w:t xml:space="preserve">Consultamos en el motor de búsqueda </w:t>
-      </w:r>
-      <w:r>
-        <w:rPr>
-          <w:i/>
-          <w:sz w:val="24"/>
-        </w:rPr>
-        <w:t xml:space="preserve">Google </w:t>
-      </w:r>
-      <w:r>
-        <w:rPr>
-          <w:sz w:val="24"/>
-        </w:rPr>
-        <w:t>para encontrar la forma de invocar datos desde la línea de comando y declarar variables (‘</w:t>
-      </w:r>
-      <w:proofErr w:type="spellStart"/>
-      <w:r>
-        <w:rPr>
-          <w:sz w:val="24"/>
-        </w:rPr>
-        <w:t>extern</w:t>
-      </w:r>
-      <w:proofErr w:type="spellEnd"/>
-      <w:r>
-        <w:rPr>
-          <w:sz w:val="24"/>
-        </w:rPr>
-        <w:t xml:space="preserve">’). También para </w:t>
-      </w:r>
-      <w:r>
-        <w:rPr>
-          <w:sz w:val="24"/>
-        </w:rPr>
-        <w:t>obtener el dato de una variable (</w:t>
-      </w:r>
-      <w:proofErr w:type="spellStart"/>
-      <w:r>
-        <w:rPr>
-          <w:sz w:val="24"/>
-        </w:rPr>
-        <w:t>text</w:t>
-      </w:r>
-      <w:proofErr w:type="spellEnd"/>
-      <w:r>
-        <w:rPr>
-          <w:sz w:val="24"/>
-        </w:rPr>
-        <w:t xml:space="preserve">()) </w:t>
-      </w:r>
-      <w:r>
-        <w:rPr>
-          <w:sz w:val="24"/>
-        </w:rPr>
-        <w:t xml:space="preserve">y para </w:t>
-      </w:r>
-      <w:r>
-        <w:rPr>
-          <w:sz w:val="24"/>
-        </w:rPr>
-        <w:t xml:space="preserve">usar una variable de tipo </w:t>
-      </w:r>
-      <w:proofErr w:type="spellStart"/>
-      <w:r>
-        <w:rPr>
-          <w:i/>
-          <w:sz w:val="24"/>
-        </w:rPr>
-        <w:t>string</w:t>
-      </w:r>
-      <w:proofErr w:type="spellEnd"/>
-      <w:r>
-        <w:rPr>
-          <w:sz w:val="24"/>
-        </w:rPr>
-        <w:t xml:space="preserve"> en un </w:t>
-      </w:r>
-      <w:proofErr w:type="spellStart"/>
-      <w:r>
-        <w:rPr>
-          <w:i/>
-          <w:sz w:val="24"/>
-        </w:rPr>
-        <w:t>path</w:t>
-      </w:r>
-      <w:proofErr w:type="spellEnd"/>
-      <w:r>
-        <w:rPr>
-          <w:sz w:val="24"/>
-        </w:rPr>
-        <w:t xml:space="preserve">: </w:t>
-      </w:r>
-    </w:p>
-    <w:p>
-      <w:pPr>
-        <w:ind w:firstLine="708"/>
-        <w:jc w:val="center"/>
-        <w:rPr>
-          <w:b/>
-          <w:sz w:val="24"/>
-        </w:rPr>
-      </w:pPr>
-      <w:proofErr w:type="spellStart"/>
-      <w:r>
-        <w:rPr>
-          <w:b/>
-          <w:sz w:val="24"/>
-        </w:rPr>
-        <w:t>let</w:t>
-      </w:r>
-      <w:proofErr w:type="spellEnd"/>
-      <w:r>
-        <w:rPr>
-          <w:b/>
-          <w:sz w:val="24"/>
-        </w:rPr>
-        <w:t xml:space="preserve"> $</w:t>
-      </w:r>
-      <w:proofErr w:type="spellStart"/>
-      <w:r>
-        <w:rPr>
-          <w:b/>
-          <w:sz w:val="24"/>
-        </w:rPr>
-        <w:t>pais</w:t>
-      </w:r>
-      <w:proofErr w:type="spellEnd"/>
-      <w:r>
-        <w:rPr>
-          <w:b/>
-          <w:sz w:val="24"/>
-        </w:rPr>
-        <w:t xml:space="preserve"> := $film/*[</w:t>
-      </w:r>
-      <w:proofErr w:type="spellStart"/>
-      <w:r>
-        <w:rPr>
-          <w:b/>
-          <w:sz w:val="24"/>
-        </w:rPr>
-        <w:t>name</w:t>
-      </w:r>
-      <w:proofErr w:type="spellEnd"/>
-      <w:r>
-        <w:rPr>
-          <w:b/>
-          <w:sz w:val="24"/>
-        </w:rPr>
-        <w:t>()=$</w:t>
-      </w:r>
-      <w:proofErr w:type="spellStart"/>
-      <w:r>
-        <w:rPr>
-          <w:b/>
-          <w:sz w:val="24"/>
-        </w:rPr>
-        <w:t>id_country</w:t>
-      </w:r>
-      <w:proofErr w:type="spellEnd"/>
-      <w:r>
-        <w:rPr>
-          <w:b/>
-          <w:sz w:val="24"/>
-        </w:rPr>
-        <w:t>]</w:t>
-      </w:r>
-    </w:p>
-    <w:p>
-      <w:pPr>
-        <w:jc w:val="both"/>
-        <w:rPr>
-          <w:sz w:val="24"/>
-        </w:rPr>
-      </w:pPr>
-    </w:p>
-    <w:p>
-      <w:pPr>
-        <w:ind w:firstLine="0"/>
-        <w:jc w:val="both"/>
-        <w:rPr>
-          <w:b/>
-          <w:sz w:val="28"/>
-          <w:u w:val="single"/>
-        </w:rPr>
-      </w:pPr>
-      <w:r>
-        <w:rPr>
-          <w:b/>
-          <w:sz w:val="28"/>
-          <w:u w:val="single"/>
-        </w:rPr>
-        <w:t>Ejecución</w:t>
+          <w:sz w:val="28"/>
+        </w:rPr>
+        <w:t xml:space="preserve">./trabajo.sh 2013-04-11 </w:t>
+      </w:r>
+      <w:r>
+        <w:rPr>
+          <w:sz w:val="28"/>
+        </w:rPr>
+        <w:t xml:space="preserve">para </w:t>
+      </w:r>
+      <w:r>
+        <w:rPr>
+          <w:sz w:val="28"/>
+        </w:rPr>
+        <w:t>procesar esa</w:t>
+      </w:r>
+      <w:r>
+        <w:rPr>
+          <w:sz w:val="28"/>
+        </w:rPr>
+        <w:t xml:space="preserve"> fecha o cualquiera que desee el usuario.</w:t>
       </w:r>
     </w:p>
     <w:sectPr>
@@ -958,11 +1125,6 @@
       </w:rPr>
       <w:t>INFORME</w:t>
     </w:r>
-  </w:p>
-  <w:p>
-    <w:pPr>
-      <w:pStyle w:val="Encabezado"/>
-    </w:pPr>
   </w:p>
 </w:hdr>
 </file>

</xml_diff>

<commit_message>
Finished: - Report is ready.
</commit_message>
<xml_diff>
--- a/TPE/Informe_TPE_XML.docx
+++ b/TPE/Informe_TPE_XML.docx
@@ -23,27 +23,7 @@
           <w:color w:val="333333"/>
           <w:sz w:val="32"/>
         </w:rPr>
-        <w:t xml:space="preserve">Trabajo Práctico Especial: </w:t>
-      </w:r>
-      <w:r>
-        <w:rPr>
-          <w:rStyle w:val="sitetitle"/>
-          <w:rFonts w:ascii="Helvetica Neue" w:eastAsia="Times New Roman" w:hAnsi="Helvetica Neue"/>
-          <w:b/>
-          <w:color w:val="333333"/>
-          <w:sz w:val="32"/>
-        </w:rPr>
-        <w:t>72.32 - Diseño y Procesamiento de Doc</w:t>
-      </w:r>
-      <w:r>
-        <w:rPr>
-          <w:rStyle w:val="sitetitle"/>
-          <w:rFonts w:ascii="Helvetica Neue" w:eastAsia="Times New Roman" w:hAnsi="Helvetica Neue"/>
-          <w:b/>
-          <w:color w:val="333333"/>
-          <w:sz w:val="32"/>
-        </w:rPr>
-        <w:t>umentos XML</w:t>
+        <w:t>Trabajo Práctico Especial: 72.32 - Diseño y Procesamiento de Documentos XML</w:t>
       </w:r>
     </w:p>
     <w:p>
@@ -194,7 +174,22 @@
           <w:sz w:val="28"/>
           <w:szCs w:val="24"/>
         </w:rPr>
-        <w:t xml:space="preserve">Creamos un archivo XQuery para </w:t>
+        <w:t xml:space="preserve">Creamos un archivo </w:t>
+      </w:r>
+      <w:r>
+        <w:rPr>
+          <w:i/>
+          <w:sz w:val="28"/>
+          <w:szCs w:val="24"/>
+        </w:rPr>
+        <w:t>XQuery</w:t>
+      </w:r>
+      <w:r>
+        <w:rPr>
+          <w:sz w:val="28"/>
+          <w:szCs w:val="24"/>
+        </w:rPr>
+        <w:t xml:space="preserve"> para </w:t>
       </w:r>
       <w:r>
         <w:rPr>
@@ -222,7 +217,29 @@
           <w:sz w:val="28"/>
           <w:szCs w:val="24"/>
         </w:rPr>
-        <w:t xml:space="preserve"> los archivos .xml asignados</w:t>
+        <w:t xml:space="preserve"> los archivos</w:t>
+      </w:r>
+      <w:r>
+        <w:rPr>
+          <w:sz w:val="28"/>
+          <w:szCs w:val="24"/>
+        </w:rPr>
+        <w:t xml:space="preserve"> </w:t>
+      </w:r>
+      <w:r>
+        <w:rPr>
+          <w:i/>
+          <w:sz w:val="28"/>
+          <w:szCs w:val="24"/>
+        </w:rPr>
+        <w:t>xml</w:t>
+      </w:r>
+      <w:r>
+        <w:rPr>
+          <w:sz w:val="28"/>
+          <w:szCs w:val="24"/>
+        </w:rPr>
+        <w:t xml:space="preserve"> asignados</w:t>
       </w:r>
       <w:r>
         <w:rPr>
@@ -243,14 +260,14 @@
           <w:sz w:val="28"/>
           <w:szCs w:val="24"/>
         </w:rPr>
-        <w:t xml:space="preserve"> que filtra el conjunto de archivos. </w:t>
-      </w:r>
-      <w:r>
-        <w:rPr>
-          <w:sz w:val="28"/>
-          <w:szCs w:val="24"/>
-        </w:rPr>
-        <w:t xml:space="preserve">Decidimos entonces declarar una variable externa </w:t>
+        <w:t xml:space="preserve"> </w:t>
+      </w:r>
+      <w:r>
+        <w:rPr>
+          <w:sz w:val="28"/>
+          <w:szCs w:val="24"/>
+        </w:rPr>
+        <w:t xml:space="preserve">que filtra el conjunto de archivos. Decidimos entonces declarar una variable externa </w:t>
       </w:r>
       <w:r>
         <w:rPr>
@@ -265,13 +282,6 @@
           <w:sz w:val="28"/>
           <w:szCs w:val="24"/>
         </w:rPr>
-        <w:t xml:space="preserve"> que es la que el usuario ingresa por la terminal.</w:t>
-      </w:r>
-      <w:r>
-        <w:rPr>
-          <w:sz w:val="28"/>
-          <w:szCs w:val="24"/>
-        </w:rPr>
         <w:t xml:space="preserve"> </w:t>
       </w:r>
       <w:r>
@@ -279,14 +289,35 @@
           <w:sz w:val="28"/>
           <w:szCs w:val="24"/>
         </w:rPr>
-        <w:t>Primero</w:t>
-      </w:r>
-      <w:r>
-        <w:rPr>
-          <w:sz w:val="28"/>
-          <w:szCs w:val="24"/>
-        </w:rPr>
-        <w:t xml:space="preserve"> se valida</w:t>
+        <w:t>con el valor ingresado en la terminal</w:t>
+      </w:r>
+      <w:r>
+        <w:rPr>
+          <w:sz w:val="28"/>
+          <w:szCs w:val="24"/>
+        </w:rPr>
+        <w:t xml:space="preserve">. </w:t>
+      </w:r>
+      <w:r>
+        <w:rPr>
+          <w:sz w:val="28"/>
+          <w:szCs w:val="24"/>
+        </w:rPr>
+        <w:t>No se considera vá</w:t>
+      </w:r>
+      <w:r>
+        <w:rPr>
+          <w:sz w:val="28"/>
+          <w:szCs w:val="24"/>
+        </w:rPr>
+        <w:t>lida</w:t>
+      </w:r>
+      <w:r>
+        <w:rPr>
+          <w:sz w:val="28"/>
+          <w:szCs w:val="24"/>
+        </w:rPr>
+        <w:t xml:space="preserve"> a</w:t>
       </w:r>
       <w:r>
         <w:rPr>
@@ -308,21 +339,21 @@
           <w:sz w:val="28"/>
           <w:szCs w:val="24"/>
         </w:rPr>
-        <w:t xml:space="preserve"> de la siguiente manera:</w:t>
-      </w:r>
-      <w:r>
-        <w:rPr>
-          <w:sz w:val="28"/>
-          <w:szCs w:val="24"/>
-        </w:rPr>
-        <w:t xml:space="preserve"> no se la considera como válida</w:t>
-      </w:r>
-      <w:r>
-        <w:rPr>
-          <w:sz w:val="28"/>
-          <w:szCs w:val="24"/>
-        </w:rPr>
-        <w:t xml:space="preserve"> si la misma no tiene el formato YYYY-MM-DD </w:t>
+        <w:t xml:space="preserve"> </w:t>
+      </w:r>
+      <w:r>
+        <w:rPr>
+          <w:sz w:val="28"/>
+          <w:szCs w:val="24"/>
+        </w:rPr>
+        <w:t>si la</w:t>
+      </w:r>
+      <w:r>
+        <w:rPr>
+          <w:sz w:val="28"/>
+          <w:szCs w:val="24"/>
+        </w:rPr>
+        <w:t xml:space="preserve"> misma no tiene el formato YYYY-MM-DD </w:t>
       </w:r>
       <w:r>
         <w:rPr>
@@ -348,6 +379,7 @@
       </w:r>
       <w:r>
         <w:rPr>
+          <w:i/>
           <w:sz w:val="28"/>
           <w:szCs w:val="24"/>
         </w:rPr>
@@ -419,7 +451,7 @@
           <w:sz w:val="28"/>
           <w:szCs w:val="24"/>
         </w:rPr>
-        <w:t>la consulta no avanza</w:t>
+        <w:t>no entra en el posterior filtrado</w:t>
       </w:r>
       <w:r>
         <w:rPr>
@@ -433,206 +465,241 @@
           <w:sz w:val="28"/>
           <w:szCs w:val="24"/>
         </w:rPr>
+        <w:t xml:space="preserve"> Si </w:t>
+      </w:r>
+      <w:r>
+        <w:rPr>
+          <w:sz w:val="28"/>
+          <w:szCs w:val="24"/>
+        </w:rPr>
+        <w:t xml:space="preserve">no </w:t>
+      </w:r>
+      <w:r>
+        <w:rPr>
+          <w:sz w:val="28"/>
+          <w:szCs w:val="24"/>
+        </w:rPr>
+        <w:t xml:space="preserve">se encuentra un ID de sedes </w:t>
+      </w:r>
+      <w:r>
+        <w:rPr>
+          <w:sz w:val="28"/>
+          <w:szCs w:val="24"/>
+        </w:rPr>
+        <w:t xml:space="preserve">la variable declarada con </w:t>
+      </w:r>
+      <w:r>
+        <w:rPr>
+          <w:i/>
+          <w:sz w:val="28"/>
+          <w:szCs w:val="24"/>
+        </w:rPr>
+        <w:t>id</w:t>
+      </w:r>
+      <w:r>
+        <w:rPr>
+          <w:sz w:val="28"/>
+          <w:szCs w:val="24"/>
+        </w:rPr>
+        <w:t>_</w:t>
+      </w:r>
+      <w:r>
+        <w:rPr>
+          <w:i/>
+          <w:sz w:val="28"/>
+          <w:szCs w:val="24"/>
+        </w:rPr>
+        <w:t>place</w:t>
+      </w:r>
+      <w:r>
+        <w:rPr>
+          <w:sz w:val="28"/>
+          <w:szCs w:val="24"/>
+        </w:rPr>
+        <w:t xml:space="preserve"> tendrá valor</w:t>
+      </w:r>
+      <w:r>
+        <w:rPr>
+          <w:sz w:val="28"/>
+          <w:szCs w:val="24"/>
+        </w:rPr>
+        <w:t xml:space="preserve"> vacío. </w:t>
+      </w:r>
+      <w:r>
+        <w:rPr>
+          <w:sz w:val="28"/>
+          <w:szCs w:val="24"/>
+        </w:rPr>
+        <w:t xml:space="preserve">Para el elemento nacionalidad dentro de </w:t>
+      </w:r>
+      <w:r>
+        <w:rPr>
+          <w:i/>
+          <w:sz w:val="28"/>
+          <w:szCs w:val="24"/>
+        </w:rPr>
+        <w:t xml:space="preserve">películas </w:t>
+      </w:r>
+      <w:r>
+        <w:rPr>
+          <w:sz w:val="28"/>
+          <w:szCs w:val="24"/>
+        </w:rPr>
+        <w:t xml:space="preserve">es necesario iterar sobre los </w:t>
+      </w:r>
+      <w:r>
+        <w:rPr>
+          <w:i/>
+          <w:sz w:val="28"/>
+          <w:szCs w:val="24"/>
+        </w:rPr>
+        <w:t>i</w:t>
+      </w:r>
+      <w:r>
+        <w:rPr>
+          <w:i/>
+          <w:sz w:val="28"/>
+          <w:szCs w:val="24"/>
+        </w:rPr>
+        <w:t>d_country</w:t>
+      </w:r>
+      <w:r>
+        <w:rPr>
+          <w:sz w:val="28"/>
+          <w:szCs w:val="24"/>
+        </w:rPr>
+        <w:t xml:space="preserve"> que tenga el film. Estudiando el archivo </w:t>
+      </w:r>
+      <w:r>
+        <w:rPr>
+          <w:i/>
+          <w:sz w:val="28"/>
+          <w:szCs w:val="24"/>
+        </w:rPr>
+        <w:t xml:space="preserve">films </w:t>
+      </w:r>
+      <w:r>
+        <w:rPr>
+          <w:sz w:val="28"/>
+          <w:szCs w:val="24"/>
+        </w:rPr>
+        <w:t>notamos que éste elemento se encuentra ent</w:t>
+      </w:r>
+      <w:r>
+        <w:rPr>
+          <w:sz w:val="28"/>
+          <w:szCs w:val="24"/>
+        </w:rPr>
+        <w:t>r</w:t>
+      </w:r>
+      <w:r>
+        <w:rPr>
+          <w:sz w:val="28"/>
+          <w:szCs w:val="24"/>
+        </w:rPr>
+        <w:t xml:space="preserve">e </w:t>
+      </w:r>
+      <w:r>
+        <w:rPr>
+          <w:i/>
+          <w:sz w:val="28"/>
+          <w:szCs w:val="24"/>
+        </w:rPr>
+        <w:t xml:space="preserve">id_country1 </w:t>
+      </w:r>
+      <w:r>
+        <w:rPr>
+          <w:sz w:val="28"/>
+          <w:szCs w:val="24"/>
+        </w:rPr>
+        <w:t xml:space="preserve">y </w:t>
+      </w:r>
+      <w:r>
+        <w:rPr>
+          <w:i/>
+          <w:sz w:val="28"/>
+          <w:szCs w:val="24"/>
+        </w:rPr>
+        <w:t xml:space="preserve">id_country4, </w:t>
+      </w:r>
+      <w:r>
+        <w:rPr>
+          <w:sz w:val="28"/>
+          <w:szCs w:val="24"/>
+        </w:rPr>
+        <w:t xml:space="preserve">por lo que iteramos </w:t>
+      </w:r>
+      <w:r>
+        <w:rPr>
+          <w:sz w:val="28"/>
+          <w:szCs w:val="24"/>
+        </w:rPr>
+        <w:t xml:space="preserve">sobre </w:t>
+      </w:r>
+      <w:r>
+        <w:rPr>
+          <w:sz w:val="28"/>
+          <w:szCs w:val="24"/>
+        </w:rPr>
+        <w:t xml:space="preserve">un </w:t>
+      </w:r>
+      <w:r>
+        <w:rPr>
+          <w:i/>
+          <w:sz w:val="28"/>
+          <w:szCs w:val="24"/>
+        </w:rPr>
+        <w:t xml:space="preserve">string </w:t>
+      </w:r>
+      <w:r>
+        <w:rPr>
+          <w:sz w:val="28"/>
+          <w:szCs w:val="24"/>
+        </w:rPr>
+        <w:t>al cual se le concatena en cada iteración el número final</w:t>
+      </w:r>
+      <w:r>
+        <w:rPr>
+          <w:sz w:val="28"/>
+          <w:szCs w:val="24"/>
+        </w:rPr>
+        <w:t xml:space="preserve"> (1,2,3 o 4)</w:t>
+      </w:r>
+      <w:r>
+        <w:rPr>
+          <w:sz w:val="28"/>
+          <w:szCs w:val="24"/>
+        </w:rPr>
+        <w:t xml:space="preserve">. Luego se valida si el valor del resultado es 0 o NULL, casos por los cuales </w:t>
+      </w:r>
+      <w:r>
+        <w:rPr>
+          <w:sz w:val="28"/>
+          <w:szCs w:val="24"/>
+        </w:rPr>
+        <w:t xml:space="preserve">no devuelve elementos </w:t>
+      </w:r>
+      <w:r>
+        <w:rPr>
+          <w:i/>
+          <w:sz w:val="28"/>
+          <w:szCs w:val="24"/>
+        </w:rPr>
+        <w:t>pais</w:t>
+      </w:r>
+      <w:r>
+        <w:rPr>
+          <w:sz w:val="28"/>
+          <w:szCs w:val="24"/>
+        </w:rPr>
+        <w:t>.</w:t>
+      </w:r>
+      <w:r>
+        <w:rPr>
+          <w:sz w:val="28"/>
+          <w:szCs w:val="24"/>
+        </w:rPr>
         <w:t xml:space="preserve"> </w:t>
-      </w:r>
-      <w:r>
-        <w:rPr>
-          <w:sz w:val="28"/>
-          <w:szCs w:val="24"/>
-        </w:rPr>
-        <w:t xml:space="preserve">Si </w:t>
-      </w:r>
-      <w:r>
-        <w:rPr>
-          <w:sz w:val="28"/>
-          <w:szCs w:val="24"/>
-        </w:rPr>
-        <w:t xml:space="preserve">no </w:t>
-      </w:r>
-      <w:r>
-        <w:rPr>
-          <w:sz w:val="28"/>
-          <w:szCs w:val="24"/>
-        </w:rPr>
-        <w:t>se encuentra un ID de sedes (</w:t>
-      </w:r>
-      <w:r>
-        <w:rPr>
-          <w:i/>
-          <w:sz w:val="28"/>
-          <w:szCs w:val="24"/>
-        </w:rPr>
-        <w:t>id</w:t>
-      </w:r>
-      <w:r>
-        <w:rPr>
-          <w:sz w:val="28"/>
-          <w:szCs w:val="24"/>
-        </w:rPr>
-        <w:t>_</w:t>
-      </w:r>
-      <w:r>
-        <w:rPr>
-          <w:i/>
-          <w:sz w:val="28"/>
-          <w:szCs w:val="24"/>
-        </w:rPr>
-        <w:t>place</w:t>
-      </w:r>
-      <w:r>
-        <w:rPr>
-          <w:sz w:val="28"/>
-          <w:szCs w:val="24"/>
-        </w:rPr>
-        <w:t>) retorna vacío.</w:t>
-      </w:r>
-      <w:r>
-        <w:rPr>
-          <w:sz w:val="28"/>
-          <w:szCs w:val="24"/>
-        </w:rPr>
-        <w:t xml:space="preserve"> </w:t>
-      </w:r>
-      <w:r>
-        <w:rPr>
-          <w:sz w:val="28"/>
-          <w:szCs w:val="24"/>
-        </w:rPr>
-        <w:t xml:space="preserve">Para el elemento nacionalidad dentro de </w:t>
-      </w:r>
-      <w:r>
-        <w:rPr>
-          <w:i/>
-          <w:sz w:val="28"/>
-          <w:szCs w:val="24"/>
-        </w:rPr>
-        <w:t xml:space="preserve">películas </w:t>
-      </w:r>
-      <w:r>
-        <w:rPr>
-          <w:sz w:val="28"/>
-          <w:szCs w:val="24"/>
-        </w:rPr>
-        <w:t xml:space="preserve">es necesario iterar sobre los </w:t>
-      </w:r>
-      <w:r>
-        <w:rPr>
-          <w:i/>
-          <w:sz w:val="28"/>
-          <w:szCs w:val="24"/>
-        </w:rPr>
-        <w:t>Id_country</w:t>
-      </w:r>
-      <w:r>
-        <w:rPr>
-          <w:sz w:val="28"/>
-          <w:szCs w:val="24"/>
-        </w:rPr>
-        <w:t xml:space="preserve"> que tenga el film. Estudiando el archivo </w:t>
-      </w:r>
-      <w:r>
-        <w:rPr>
-          <w:i/>
-          <w:sz w:val="28"/>
-          <w:szCs w:val="24"/>
-        </w:rPr>
-        <w:t xml:space="preserve">films </w:t>
-      </w:r>
-      <w:r>
-        <w:rPr>
-          <w:sz w:val="28"/>
-          <w:szCs w:val="24"/>
-        </w:rPr>
-        <w:t>notamos que éste elemento se encuentra ent</w:t>
-      </w:r>
-      <w:r>
-        <w:rPr>
-          <w:sz w:val="28"/>
-          <w:szCs w:val="24"/>
-        </w:rPr>
-        <w:t>r</w:t>
-      </w:r>
-      <w:r>
-        <w:rPr>
-          <w:sz w:val="28"/>
-          <w:szCs w:val="24"/>
-        </w:rPr>
-        <w:t xml:space="preserve">e </w:t>
-      </w:r>
-      <w:r>
-        <w:rPr>
-          <w:i/>
-          <w:sz w:val="28"/>
-          <w:szCs w:val="24"/>
-        </w:rPr>
-        <w:t xml:space="preserve">id_country1 </w:t>
-      </w:r>
-      <w:r>
-        <w:rPr>
-          <w:sz w:val="28"/>
-          <w:szCs w:val="24"/>
-        </w:rPr>
-        <w:t xml:space="preserve">y </w:t>
-      </w:r>
-      <w:r>
-        <w:rPr>
-          <w:i/>
-          <w:sz w:val="28"/>
-          <w:szCs w:val="24"/>
-        </w:rPr>
-        <w:t xml:space="preserve">id_country4, </w:t>
-      </w:r>
-      <w:r>
-        <w:rPr>
-          <w:sz w:val="28"/>
-          <w:szCs w:val="24"/>
-        </w:rPr>
-        <w:t xml:space="preserve">por lo que iteramos </w:t>
-      </w:r>
-      <w:r>
-        <w:rPr>
-          <w:sz w:val="28"/>
-          <w:szCs w:val="24"/>
-        </w:rPr>
-        <w:t xml:space="preserve">sobre </w:t>
-      </w:r>
-      <w:r>
-        <w:rPr>
-          <w:sz w:val="28"/>
-          <w:szCs w:val="24"/>
-        </w:rPr>
-        <w:t xml:space="preserve">un </w:t>
-      </w:r>
-      <w:r>
-        <w:rPr>
-          <w:i/>
-          <w:sz w:val="28"/>
-          <w:szCs w:val="24"/>
-        </w:rPr>
-        <w:t xml:space="preserve">string </w:t>
-      </w:r>
-      <w:r>
-        <w:rPr>
-          <w:sz w:val="28"/>
-          <w:szCs w:val="24"/>
-        </w:rPr>
-        <w:t xml:space="preserve">al cual se le concatena en cada iteración el número final. Luego se valida si el valor del resultado es 0 o NULL, casos por los cuales deja de </w:t>
-      </w:r>
-      <w:r>
-        <w:rPr>
-          <w:sz w:val="28"/>
-          <w:szCs w:val="24"/>
-        </w:rPr>
-        <w:t>seguir la consulta</w:t>
-      </w:r>
-      <w:bookmarkStart w:id="0" w:name="_GoBack"/>
-      <w:bookmarkEnd w:id="0"/>
-      <w:r>
-        <w:rPr>
-          <w:sz w:val="28"/>
-          <w:szCs w:val="24"/>
-        </w:rPr>
-        <w:t xml:space="preserve">. </w:t>
       </w:r>
     </w:p>
     <w:p>
@@ -649,7 +716,21 @@
           <w:sz w:val="28"/>
           <w:szCs w:val="24"/>
         </w:rPr>
-        <w:t xml:space="preserve">Al finalizar el filtrado se </w:t>
+        <w:t xml:space="preserve">Al finalizar </w:t>
+      </w:r>
+      <w:r>
+        <w:rPr>
+          <w:sz w:val="28"/>
+          <w:szCs w:val="24"/>
+        </w:rPr>
+        <w:t>la consulta</w:t>
+      </w:r>
+      <w:r>
+        <w:rPr>
+          <w:sz w:val="28"/>
+          <w:szCs w:val="24"/>
+        </w:rPr>
+        <w:t xml:space="preserve"> se </w:t>
       </w:r>
       <w:r>
         <w:rPr>
@@ -667,6 +748,7 @@
       </w:r>
       <w:r>
         <w:rPr>
+          <w:i/>
           <w:sz w:val="28"/>
           <w:szCs w:val="24"/>
         </w:rPr>
@@ -674,10 +756,18 @@
       </w:r>
       <w:r>
         <w:rPr>
-          <w:sz w:val="28"/>
-          <w:szCs w:val="24"/>
-        </w:rPr>
-        <w:t>.xml específ</w:t>
+          <w:i/>
+          <w:sz w:val="28"/>
+          <w:szCs w:val="24"/>
+        </w:rPr>
+        <w:t>.xml</w:t>
+      </w:r>
+      <w:r>
+        <w:rPr>
+          <w:sz w:val="28"/>
+          <w:szCs w:val="24"/>
+        </w:rPr>
+        <w:t xml:space="preserve"> específ</w:t>
       </w:r>
       <w:r>
         <w:rPr>
@@ -688,10 +778,40 @@
       </w:r>
       <w:r>
         <w:rPr>
-          <w:sz w:val="28"/>
-          <w:szCs w:val="24"/>
-        </w:rPr>
-        <w:t>toJson.xslt que toma los datos del archivo .xml creado y produce</w:t>
+          <w:i/>
+          <w:sz w:val="28"/>
+          <w:szCs w:val="24"/>
+        </w:rPr>
+        <w:t>toJson.xslt</w:t>
+      </w:r>
+      <w:r>
+        <w:rPr>
+          <w:sz w:val="28"/>
+          <w:szCs w:val="24"/>
+        </w:rPr>
+        <w:t xml:space="preserve"> que t</w:t>
+      </w:r>
+      <w:r>
+        <w:rPr>
+          <w:sz w:val="28"/>
+          <w:szCs w:val="24"/>
+        </w:rPr>
+        <w:t xml:space="preserve">oma los datos del archivo </w:t>
+      </w:r>
+      <w:r>
+        <w:rPr>
+          <w:i/>
+          <w:sz w:val="28"/>
+          <w:szCs w:val="24"/>
+        </w:rPr>
+        <w:t>xml</w:t>
+      </w:r>
+      <w:r>
+        <w:rPr>
+          <w:sz w:val="28"/>
+          <w:szCs w:val="24"/>
+        </w:rPr>
+        <w:t xml:space="preserve"> y produce</w:t>
       </w:r>
       <w:r>
         <w:rPr>
@@ -705,14 +825,22 @@
           <w:sz w:val="28"/>
           <w:szCs w:val="24"/>
         </w:rPr>
-        <w:t>mo salida el archivo final peli</w:t>
-      </w:r>
-      <w:r>
-        <w:rPr>
-          <w:sz w:val="28"/>
-          <w:szCs w:val="24"/>
-        </w:rPr>
-        <w:t>culas.json con el formato</w:t>
+        <w:t xml:space="preserve">mo salida el archivo final </w:t>
+      </w:r>
+      <w:r>
+        <w:rPr>
+          <w:i/>
+          <w:sz w:val="28"/>
+          <w:szCs w:val="24"/>
+        </w:rPr>
+        <w:t>peliculas.json</w:t>
+      </w:r>
+      <w:r>
+        <w:rPr>
+          <w:sz w:val="28"/>
+          <w:szCs w:val="24"/>
+        </w:rPr>
+        <w:t xml:space="preserve"> con el formato</w:t>
       </w:r>
       <w:r>
         <w:rPr>
@@ -782,7 +910,32 @@
         <w:rPr>
           <w:sz w:val="28"/>
         </w:rPr>
-        <w:t xml:space="preserve">para encontrar la forma de invocar datos desde la línea de comando y declarar variables (‘extern’). También para </w:t>
+        <w:t xml:space="preserve">para encontrar la forma de invocar datos desde la línea </w:t>
+      </w:r>
+      <w:r>
+        <w:rPr>
+          <w:sz w:val="28"/>
+        </w:rPr>
+        <w:t xml:space="preserve">de comando y declarar variables </w:t>
+      </w:r>
+      <w:r>
+        <w:rPr>
+          <w:sz w:val="28"/>
+        </w:rPr>
+        <w:t>(</w:t>
+      </w:r>
+      <w:r>
+        <w:rPr>
+          <w:i/>
+          <w:sz w:val="28"/>
+        </w:rPr>
+        <w:t>extern</w:t>
+      </w:r>
+      <w:r>
+        <w:rPr>
+          <w:sz w:val="28"/>
+        </w:rPr>
+        <w:t xml:space="preserve">). También para </w:t>
       </w:r>
       <w:r>
         <w:rPr>
@@ -800,7 +953,14 @@
         <w:rPr>
           <w:sz w:val="28"/>
         </w:rPr>
-        <w:t>(función trace</w:t>
+        <w:t xml:space="preserve">(función </w:t>
+      </w:r>
+      <w:r>
+        <w:rPr>
+          <w:i/>
+          <w:sz w:val="28"/>
+        </w:rPr>
+        <w:t>trace</w:t>
       </w:r>
       <w:r>
         <w:rPr>
@@ -812,7 +972,27 @@
         <w:rPr>
           <w:sz w:val="28"/>
         </w:rPr>
-        <w:t>espaciar mejor el contenido del json (&gt;&amp;#xa;</w:t>
+        <w:t xml:space="preserve">espaciar mejor el contenido del </w:t>
+      </w:r>
+      <w:r>
+        <w:rPr>
+          <w:i/>
+          <w:sz w:val="28"/>
+        </w:rPr>
+        <w:t>json</w:t>
+      </w:r>
+      <w:r>
+        <w:rPr>
+          <w:sz w:val="28"/>
+        </w:rPr>
+        <w:t xml:space="preserve"> (</w:t>
+      </w:r>
+      <w:r>
+        <w:rPr>
+          <w:i/>
+          <w:sz w:val="28"/>
+        </w:rPr>
+        <w:t>&amp;#xa;</w:t>
       </w:r>
       <w:r>
         <w:rPr>
@@ -862,6 +1042,7 @@
       </w:r>
       <w:r>
         <w:rPr>
+          <w:i/>
           <w:sz w:val="28"/>
         </w:rPr>
         <w:t>&amp;#9;</w:t>
@@ -888,9 +1069,16 @@
       </w:r>
       <w:r>
         <w:rPr>
-          <w:sz w:val="28"/>
-        </w:rPr>
-        <w:t>tab)</w:t>
+          <w:i/>
+          <w:sz w:val="28"/>
+        </w:rPr>
+        <w:t>tab</w:t>
+      </w:r>
+      <w:r>
+        <w:rPr>
+          <w:sz w:val="28"/>
+        </w:rPr>
+        <w:t>)</w:t>
       </w:r>
       <w:r>
         <w:rPr>
@@ -938,6 +1126,7 @@
       </w:r>
       <w:r>
         <w:rPr>
+          <w:i/>
           <w:sz w:val="28"/>
         </w:rPr>
         <w:t>let $pais := $film/</w:t>
@@ -945,23 +1134,32 @@
       <w:r>
         <w:rPr>
           <w:b/>
-          <w:sz w:val="28"/>
-        </w:rPr>
-        <w:t>*[</w:t>
-      </w:r>
+          <w:i/>
+          <w:sz w:val="28"/>
+        </w:rPr>
+        <w:t>*[name</w:t>
+      </w:r>
+      <w:bookmarkStart w:id="0" w:name="_GoBack"/>
+      <w:bookmarkEnd w:id="0"/>
       <w:r>
         <w:rPr>
           <w:b/>
-          <w:sz w:val="28"/>
-        </w:rPr>
-        <w:t>name()=$id_country]</w:t>
-      </w:r>
-      <w:r>
-        <w:rPr>
-          <w:b/>
-          <w:sz w:val="28"/>
-        </w:rPr>
-        <w:t>).</w:t>
+          <w:i/>
+          <w:sz w:val="28"/>
+        </w:rPr>
+        <w:t>()=$id_country]</w:t>
+      </w:r>
+      <w:r>
+        <w:rPr>
+          <w:sz w:val="28"/>
+        </w:rPr>
+        <w:t>)</w:t>
+      </w:r>
+      <w:r>
+        <w:rPr>
+          <w:sz w:val="28"/>
+        </w:rPr>
+        <w:t>.</w:t>
       </w:r>
     </w:p>
     <w:p>
@@ -1010,7 +1208,45 @@
           <w:i/>
           <w:sz w:val="28"/>
         </w:rPr>
-        <w:t xml:space="preserve">./trabajo.sh 2013-04-11 </w:t>
+        <w:t>./trabajo.sh</w:t>
+      </w:r>
+      <w:r>
+        <w:rPr>
+          <w:i/>
+          <w:sz w:val="28"/>
+        </w:rPr>
+        <w:t xml:space="preserve"> * </w:t>
+      </w:r>
+      <w:r>
+        <w:rPr>
+          <w:b/>
+          <w:bCs/>
+          <w:i/>
+          <w:sz w:val="28"/>
+        </w:rPr>
+        <w:t>fecha</w:t>
+      </w:r>
+      <w:r>
+        <w:rPr>
+          <w:b/>
+          <w:bCs/>
+          <w:i/>
+          <w:sz w:val="28"/>
+        </w:rPr>
+        <w:t xml:space="preserve"> *</w:t>
+      </w:r>
+      <w:r>
+        <w:rPr>
+          <w:i/>
+          <w:sz w:val="28"/>
+        </w:rPr>
+        <w:t xml:space="preserve"> </w:t>
+      </w:r>
+      <w:r>
+        <w:rPr>
+          <w:sz w:val="28"/>
+        </w:rPr>
+        <w:t xml:space="preserve">en el directorio con los archivos </w:t>
       </w:r>
       <w:r>
         <w:rPr>
@@ -1022,13 +1258,13 @@
         <w:rPr>
           <w:sz w:val="28"/>
         </w:rPr>
-        <w:t>procesar esa</w:t>
-      </w:r>
-      <w:r>
-        <w:rPr>
-          <w:sz w:val="28"/>
-        </w:rPr>
-        <w:t xml:space="preserve"> fecha o cualquiera que desee el usuario.</w:t>
+        <w:t>consultar sobre esa fecha</w:t>
+      </w:r>
+      <w:r>
+        <w:rPr>
+          <w:sz w:val="28"/>
+        </w:rPr>
+        <w:t>.</w:t>
       </w:r>
     </w:p>
     <w:sectPr>
@@ -1093,19 +1329,7 @@
       <w:rPr>
         <w:lang w:val="en-US"/>
       </w:rPr>
-      <w:t>I</w:t>
-    </w:r>
-    <w:r>
-      <w:rPr>
-        <w:lang w:val="en-US"/>
-      </w:rPr>
-      <w:t xml:space="preserve">TBA - </w:t>
-    </w:r>
-    <w:r>
-      <w:rPr>
-        <w:lang w:val="en-US"/>
-      </w:rPr>
-      <w:t>PRIMER CUATRIMESTRE 2016</w:t>
+      <w:t>ITBA - PRIMER CUATRIMESTRE 2016</w:t>
     </w:r>
     <w:r>
       <w:rPr>
@@ -1118,11 +1342,6 @@
         <w:lang w:val="en-US"/>
       </w:rPr>
       <w:tab/>
-    </w:r>
-    <w:r>
-      <w:rPr>
-        <w:lang w:val="en-US"/>
-      </w:rPr>
       <w:t>INFORME</w:t>
     </w:r>
   </w:p>

</xml_diff>